<commit_message>
Files from session 3
</commit_message>
<xml_diff>
--- a/algstudent/s3/lab3.UO293693.docx
+++ b/algstudent/s3/lab3.UO293693.docx
@@ -11,8 +11,6 @@
         </w:rPr>
       </w:pPr>
       <w:bookmarkStart w:id="0" w:name="_Toc459888455"/>
-      <w:bookmarkStart w:id="1" w:name="_GoBack"/>
-      <w:bookmarkEnd w:id="1"/>
       <w:r>
         <w:rPr>
           <w:noProof/>
@@ -501,28 +499,7 @@
               <w:rFonts w:ascii="Cambria Math" w:hAnsi="Cambria Math"/>
               <w:lang w:val="en-US"/>
             </w:rPr>
-            <m:t>· 0,</m:t>
-          </m:r>
-          <m:r>
-            <w:rPr>
-              <w:rFonts w:ascii="Cambria Math" w:hAnsi="Cambria Math"/>
-              <w:lang w:val="en-US"/>
-            </w:rPr>
-            <m:t>076</m:t>
-          </m:r>
-          <m:r>
-            <w:rPr>
-              <w:rFonts w:ascii="Cambria Math" w:hAnsi="Cambria Math"/>
-              <w:lang w:val="en-US"/>
-            </w:rPr>
-            <m:t>=</m:t>
-          </m:r>
-          <m:r>
-            <w:rPr>
-              <w:rFonts w:ascii="Cambria Math" w:hAnsi="Cambria Math"/>
-              <w:lang w:val="en-US"/>
-            </w:rPr>
-            <m:t>8,76·</m:t>
+            <m:t>· 0,076=8,76·</m:t>
           </m:r>
           <m:sSup>
             <m:sSupPr>
@@ -573,21 +550,7 @@
         <w:rPr>
           <w:lang w:val="en-US"/>
         </w:rPr>
-        <w:t>That is 2</w:t>
-      </w:r>
-      <w:proofErr w:type="gramStart"/>
-      <w:r>
-        <w:rPr>
-          <w:lang w:val="en-US"/>
-        </w:rPr>
-        <w:t>,79</w:t>
-      </w:r>
-      <w:proofErr w:type="gramEnd"/>
-      <w:r>
-        <w:rPr>
-          <w:lang w:val="en-US"/>
-        </w:rPr>
-        <w:t>*10</w:t>
+        <w:t>That is 2,79*10</w:t>
       </w:r>
       <w:r>
         <w:rPr>
@@ -595,6 +558,12 @@
           <w:lang w:val="en-US"/>
         </w:rPr>
         <w:t>9</w:t>
+      </w:r>
+      <w:r>
+        <w:rPr>
+          <w:lang w:val="en-US"/>
+        </w:rPr>
+        <w:t xml:space="preserve"> years</w:t>
       </w:r>
     </w:p>
     <w:tbl>
@@ -1065,6 +1034,531 @@
     </w:p>
     <w:p>
       <w:pPr>
+        <w:spacing w:after="160" w:line="259" w:lineRule="auto"/>
+        <w:jc w:val="left"/>
+        <w:rPr>
+          <w:lang w:val="en-US"/>
+        </w:rPr>
+      </w:pPr>
+      <w:r>
+        <w:rPr>
+          <w:lang w:val="en-US"/>
+        </w:rPr>
+        <w:br w:type="page"/>
+      </w:r>
+    </w:p>
+    <w:p>
+      <w:pPr>
+        <w:pStyle w:val="TituloApartado1"/>
+        <w:rPr>
+          <w:lang w:val="en-US"/>
+        </w:rPr>
+      </w:pPr>
+      <w:r>
+        <w:rPr>
+          <w:lang w:val="en-US"/>
+        </w:rPr>
+        <w:lastRenderedPageBreak/>
+        <w:t>Activity</w:t>
+      </w:r>
+      <w:r>
+        <w:rPr>
+          <w:lang w:val="en-US"/>
+        </w:rPr>
+        <w:t xml:space="preserve"> </w:t>
+      </w:r>
+      <w:r>
+        <w:rPr>
+          <w:lang w:val="en-US"/>
+        </w:rPr>
+        <w:t>3</w:t>
+      </w:r>
+      <w:r>
+        <w:rPr>
+          <w:lang w:val="en-US"/>
+        </w:rPr>
+        <w:t xml:space="preserve">. </w:t>
+      </w:r>
+      <w:r>
+        <w:rPr>
+          <w:lang w:val="en-US"/>
+        </w:rPr>
+        <w:t>Divide and conquer by division</w:t>
+      </w:r>
+    </w:p>
+    <w:tbl>
+      <w:tblPr>
+        <w:tblStyle w:val="Tablaconcuadrcula"/>
+        <w:tblW w:w="5000" w:type="pct"/>
+        <w:tblLook w:val="04A0" w:firstRow="1" w:lastRow="0" w:firstColumn="1" w:lastColumn="0" w:noHBand="0" w:noVBand="1"/>
+      </w:tblPr>
+      <w:tblGrid>
+        <w:gridCol w:w="2921"/>
+        <w:gridCol w:w="2923"/>
+        <w:gridCol w:w="2923"/>
+      </w:tblGrid>
+      <w:tr>
+        <w:tc>
+          <w:tcPr>
+            <w:tcW w:w="1666" w:type="pct"/>
+          </w:tcPr>
+          <w:p>
+            <w:pPr>
+              <w:rPr>
+                <w:lang w:val="en-US"/>
+              </w:rPr>
+            </w:pPr>
+            <w:r>
+              <w:rPr>
+                <w:lang w:val="en-US"/>
+              </w:rPr>
+              <w:t>N</w:t>
+            </w:r>
+          </w:p>
+        </w:tc>
+        <w:tc>
+          <w:tcPr>
+            <w:tcW w:w="1667" w:type="pct"/>
+          </w:tcPr>
+          <w:p>
+            <w:pPr>
+              <w:rPr>
+                <w:lang w:val="en-US"/>
+              </w:rPr>
+            </w:pPr>
+            <w:r>
+              <w:rPr>
+                <w:lang w:val="en-US"/>
+              </w:rPr>
+              <w:t>tDivision4</w:t>
+            </w:r>
+          </w:p>
+        </w:tc>
+        <w:tc>
+          <w:tcPr>
+            <w:tcW w:w="1667" w:type="pct"/>
+          </w:tcPr>
+          <w:p>
+            <w:pPr>
+              <w:rPr>
+                <w:lang w:val="en-US"/>
+              </w:rPr>
+            </w:pPr>
+            <w:r>
+              <w:rPr>
+                <w:lang w:val="en-US"/>
+              </w:rPr>
+              <w:t>tDivision5</w:t>
+            </w:r>
+          </w:p>
+        </w:tc>
+      </w:tr>
+      <w:tr>
+        <w:tc>
+          <w:tcPr>
+            <w:tcW w:w="1666" w:type="pct"/>
+          </w:tcPr>
+          <w:p>
+            <w:pPr>
+              <w:rPr>
+                <w:lang w:val="en-US"/>
+              </w:rPr>
+            </w:pPr>
+            <w:r>
+              <w:rPr>
+                <w:lang w:val="en-US"/>
+              </w:rPr>
+              <w:t>1000</w:t>
+            </w:r>
+          </w:p>
+        </w:tc>
+        <w:tc>
+          <w:tcPr>
+            <w:tcW w:w="1667" w:type="pct"/>
+          </w:tcPr>
+          <w:p>
+            <w:pPr>
+              <w:rPr>
+                <w:lang w:val="en-US"/>
+              </w:rPr>
+            </w:pPr>
+            <w:r>
+              <w:rPr>
+                <w:lang w:val="en-US"/>
+              </w:rPr>
+              <w:t>22</w:t>
+            </w:r>
+          </w:p>
+        </w:tc>
+        <w:tc>
+          <w:tcPr>
+            <w:tcW w:w="1667" w:type="pct"/>
+          </w:tcPr>
+          <w:p>
+            <w:pPr>
+              <w:rPr>
+                <w:lang w:val="en-US"/>
+              </w:rPr>
+            </w:pPr>
+            <w:r>
+              <w:rPr>
+                <w:lang w:val="en-US"/>
+              </w:rPr>
+              <w:t>56</w:t>
+            </w:r>
+          </w:p>
+        </w:tc>
+      </w:tr>
+      <w:tr>
+        <w:tc>
+          <w:tcPr>
+            <w:tcW w:w="1666" w:type="pct"/>
+          </w:tcPr>
+          <w:p>
+            <w:pPr>
+              <w:rPr>
+                <w:lang w:val="en-US"/>
+              </w:rPr>
+            </w:pPr>
+            <w:r>
+              <w:rPr>
+                <w:lang w:val="en-US"/>
+              </w:rPr>
+              <w:t>2000</w:t>
+            </w:r>
+          </w:p>
+        </w:tc>
+        <w:tc>
+          <w:tcPr>
+            <w:tcW w:w="1667" w:type="pct"/>
+          </w:tcPr>
+          <w:p>
+            <w:pPr>
+              <w:rPr>
+                <w:lang w:val="en-US"/>
+              </w:rPr>
+            </w:pPr>
+            <w:r>
+              <w:rPr>
+                <w:lang w:val="en-US"/>
+              </w:rPr>
+              <w:t>76</w:t>
+            </w:r>
+          </w:p>
+        </w:tc>
+        <w:tc>
+          <w:tcPr>
+            <w:tcW w:w="1667" w:type="pct"/>
+          </w:tcPr>
+          <w:p>
+            <w:pPr>
+              <w:rPr>
+                <w:lang w:val="en-US"/>
+              </w:rPr>
+            </w:pPr>
+            <w:r>
+              <w:rPr>
+                <w:lang w:val="en-US"/>
+              </w:rPr>
+              <w:t>211</w:t>
+            </w:r>
+          </w:p>
+        </w:tc>
+      </w:tr>
+      <w:tr>
+        <w:tc>
+          <w:tcPr>
+            <w:tcW w:w="1666" w:type="pct"/>
+          </w:tcPr>
+          <w:p>
+            <w:pPr>
+              <w:rPr>
+                <w:lang w:val="en-US"/>
+              </w:rPr>
+            </w:pPr>
+            <w:r>
+              <w:rPr>
+                <w:lang w:val="en-US"/>
+              </w:rPr>
+              <w:t>4000</w:t>
+            </w:r>
+          </w:p>
+        </w:tc>
+        <w:tc>
+          <w:tcPr>
+            <w:tcW w:w="1667" w:type="pct"/>
+          </w:tcPr>
+          <w:p>
+            <w:pPr>
+              <w:rPr>
+                <w:lang w:val="en-US"/>
+              </w:rPr>
+            </w:pPr>
+            <w:r>
+              <w:rPr>
+                <w:lang w:val="en-US"/>
+              </w:rPr>
+              <w:t>301</w:t>
+            </w:r>
+          </w:p>
+        </w:tc>
+        <w:tc>
+          <w:tcPr>
+            <w:tcW w:w="1667" w:type="pct"/>
+          </w:tcPr>
+          <w:p>
+            <w:pPr>
+              <w:rPr>
+                <w:lang w:val="en-US"/>
+              </w:rPr>
+            </w:pPr>
+            <w:r>
+              <w:rPr>
+                <w:lang w:val="en-US"/>
+              </w:rPr>
+              <w:t>796</w:t>
+            </w:r>
+          </w:p>
+        </w:tc>
+      </w:tr>
+      <w:tr>
+        <w:tc>
+          <w:tcPr>
+            <w:tcW w:w="1666" w:type="pct"/>
+          </w:tcPr>
+          <w:p>
+            <w:pPr>
+              <w:rPr>
+                <w:lang w:val="en-US"/>
+              </w:rPr>
+            </w:pPr>
+            <w:r>
+              <w:rPr>
+                <w:lang w:val="en-US"/>
+              </w:rPr>
+              <w:t>8000</w:t>
+            </w:r>
+          </w:p>
+        </w:tc>
+        <w:tc>
+          <w:tcPr>
+            <w:tcW w:w="1667" w:type="pct"/>
+          </w:tcPr>
+          <w:p>
+            <w:pPr>
+              <w:rPr>
+                <w:lang w:val="en-US"/>
+              </w:rPr>
+            </w:pPr>
+            <w:r>
+              <w:rPr>
+                <w:lang w:val="en-US"/>
+              </w:rPr>
+              <w:t>1179</w:t>
+            </w:r>
+          </w:p>
+        </w:tc>
+        <w:tc>
+          <w:tcPr>
+            <w:tcW w:w="1667" w:type="pct"/>
+          </w:tcPr>
+          <w:p>
+            <w:pPr>
+              <w:rPr>
+                <w:lang w:val="en-US"/>
+              </w:rPr>
+            </w:pPr>
+            <w:r>
+              <w:rPr>
+                <w:lang w:val="en-US"/>
+              </w:rPr>
+              <w:t>3158</w:t>
+            </w:r>
+          </w:p>
+        </w:tc>
+      </w:tr>
+      <w:tr>
+        <w:tc>
+          <w:tcPr>
+            <w:tcW w:w="1666" w:type="pct"/>
+          </w:tcPr>
+          <w:p>
+            <w:pPr>
+              <w:rPr>
+                <w:lang w:val="en-US"/>
+              </w:rPr>
+            </w:pPr>
+            <w:r>
+              <w:rPr>
+                <w:lang w:val="en-US"/>
+              </w:rPr>
+              <w:t>16000</w:t>
+            </w:r>
+          </w:p>
+        </w:tc>
+        <w:tc>
+          <w:tcPr>
+            <w:tcW w:w="1667" w:type="pct"/>
+          </w:tcPr>
+          <w:p>
+            <w:pPr>
+              <w:rPr>
+                <w:lang w:val="en-US"/>
+              </w:rPr>
+            </w:pPr>
+            <w:r>
+              <w:rPr>
+                <w:lang w:val="en-US"/>
+              </w:rPr>
+              <w:t>4706</w:t>
+            </w:r>
+          </w:p>
+        </w:tc>
+        <w:tc>
+          <w:tcPr>
+            <w:tcW w:w="1667" w:type="pct"/>
+          </w:tcPr>
+          <w:p>
+            <w:pPr>
+              <w:rPr>
+                <w:lang w:val="en-US"/>
+              </w:rPr>
+            </w:pPr>
+            <w:r>
+              <w:rPr>
+                <w:lang w:val="en-US"/>
+              </w:rPr>
+              <w:t>13036</w:t>
+            </w:r>
+          </w:p>
+        </w:tc>
+      </w:tr>
+      <w:tr>
+        <w:tc>
+          <w:tcPr>
+            <w:tcW w:w="1666" w:type="pct"/>
+          </w:tcPr>
+          <w:p>
+            <w:pPr>
+              <w:rPr>
+                <w:lang w:val="en-US"/>
+              </w:rPr>
+            </w:pPr>
+            <w:r>
+              <w:rPr>
+                <w:lang w:val="en-US"/>
+              </w:rPr>
+              <w:t>32000</w:t>
+            </w:r>
+          </w:p>
+        </w:tc>
+        <w:tc>
+          <w:tcPr>
+            <w:tcW w:w="1667" w:type="pct"/>
+          </w:tcPr>
+          <w:p>
+            <w:pPr>
+              <w:rPr>
+                <w:lang w:val="en-US"/>
+              </w:rPr>
+            </w:pPr>
+            <w:r>
+              <w:rPr>
+                <w:lang w:val="en-US"/>
+              </w:rPr>
+              <w:t>19484</w:t>
+            </w:r>
+          </w:p>
+        </w:tc>
+        <w:tc>
+          <w:tcPr>
+            <w:tcW w:w="1667" w:type="pct"/>
+          </w:tcPr>
+          <w:p>
+            <w:pPr>
+              <w:rPr>
+                <w:lang w:val="en-US"/>
+              </w:rPr>
+            </w:pPr>
+            <w:r>
+              <w:rPr>
+                <w:lang w:val="en-US"/>
+              </w:rPr>
+              <w:t>52151</w:t>
+            </w:r>
+          </w:p>
+        </w:tc>
+      </w:tr>
+      <w:tr>
+        <w:tc>
+          <w:tcPr>
+            <w:tcW w:w="1666" w:type="pct"/>
+          </w:tcPr>
+          <w:p>
+            <w:pPr>
+              <w:rPr>
+                <w:lang w:val="en-US"/>
+              </w:rPr>
+            </w:pPr>
+            <w:r>
+              <w:rPr>
+                <w:lang w:val="en-US"/>
+              </w:rPr>
+              <w:t>64000</w:t>
+            </w:r>
+          </w:p>
+        </w:tc>
+        <w:tc>
+          <w:tcPr>
+            <w:tcW w:w="1667" w:type="pct"/>
+          </w:tcPr>
+          <w:p>
+            <w:pPr>
+              <w:rPr>
+                <w:lang w:val="en-US"/>
+              </w:rPr>
+            </w:pPr>
+            <w:proofErr w:type="spellStart"/>
+            <w:r>
+              <w:rPr>
+                <w:lang w:val="en-US"/>
+              </w:rPr>
+              <w:t>OoT</w:t>
+            </w:r>
+            <w:proofErr w:type="spellEnd"/>
+          </w:p>
+        </w:tc>
+        <w:tc>
+          <w:tcPr>
+            <w:tcW w:w="1667" w:type="pct"/>
+          </w:tcPr>
+          <w:p>
+            <w:pPr>
+              <w:rPr>
+                <w:lang w:val="en-US"/>
+              </w:rPr>
+            </w:pPr>
+            <w:proofErr w:type="spellStart"/>
+            <w:r>
+              <w:rPr>
+                <w:lang w:val="en-US"/>
+              </w:rPr>
+              <w:t>OoT</w:t>
+            </w:r>
+            <w:proofErr w:type="spellEnd"/>
+          </w:p>
+        </w:tc>
+      </w:tr>
+    </w:tbl>
+    <w:p>
+      <w:pPr>
+        <w:rPr>
+          <w:lang w:val="en-US"/>
+        </w:rPr>
+      </w:pPr>
+    </w:p>
+    <w:p>
+      <w:pPr>
         <w:pStyle w:val="TituloApartado1"/>
         <w:rPr>
           <w:lang w:val="en-US"/>
@@ -1083,63 +1577,2447 @@
         <w:t xml:space="preserve"> </w:t>
       </w:r>
       <w:r>
+        <w:t xml:space="preserve">4. </w:t>
+      </w:r>
+      <w:proofErr w:type="spellStart"/>
+      <w:r>
+        <w:t>Two</w:t>
+      </w:r>
+      <w:proofErr w:type="spellEnd"/>
+      <w:r>
+        <w:t xml:space="preserve"> </w:t>
+      </w:r>
+      <w:proofErr w:type="spellStart"/>
+      <w:r>
+        <w:t>basic</w:t>
+      </w:r>
+      <w:proofErr w:type="spellEnd"/>
+      <w:r>
+        <w:t xml:space="preserve"> </w:t>
+      </w:r>
+      <w:proofErr w:type="spellStart"/>
+      <w:r>
+        <w:t>examples</w:t>
+      </w:r>
+      <w:proofErr w:type="spellEnd"/>
+    </w:p>
+    <w:tbl>
+      <w:tblPr>
+        <w:tblStyle w:val="Tablaconcuadrcula"/>
+        <w:tblW w:w="0" w:type="auto"/>
+        <w:tblLook w:val="04A0" w:firstRow="1" w:lastRow="0" w:firstColumn="1" w:lastColumn="0" w:noHBand="0" w:noVBand="1"/>
+      </w:tblPr>
+      <w:tblGrid>
+        <w:gridCol w:w="2191"/>
+        <w:gridCol w:w="2192"/>
+        <w:gridCol w:w="2192"/>
+        <w:gridCol w:w="2192"/>
+      </w:tblGrid>
+      <w:tr>
+        <w:tc>
+          <w:tcPr>
+            <w:tcW w:w="2191" w:type="dxa"/>
+          </w:tcPr>
+          <w:p>
+            <w:pPr>
+              <w:rPr>
+                <w:lang w:val="en-US"/>
+              </w:rPr>
+            </w:pPr>
+            <w:r>
+              <w:rPr>
+                <w:lang w:val="en-US"/>
+              </w:rPr>
+              <w:t>N</w:t>
+            </w:r>
+          </w:p>
+        </w:tc>
+        <w:tc>
+          <w:tcPr>
+            <w:tcW w:w="2192" w:type="dxa"/>
+          </w:tcPr>
+          <w:p>
+            <w:pPr>
+              <w:rPr>
+                <w:lang w:val="en-US"/>
+              </w:rPr>
+            </w:pPr>
+            <w:r>
+              <w:rPr>
+                <w:lang w:val="en-US"/>
+              </w:rPr>
+              <w:t>tVectorSum1</w:t>
+            </w:r>
+          </w:p>
+        </w:tc>
+        <w:tc>
+          <w:tcPr>
+            <w:tcW w:w="2192" w:type="dxa"/>
+          </w:tcPr>
+          <w:p>
+            <w:pPr>
+              <w:rPr>
+                <w:lang w:val="en-US"/>
+              </w:rPr>
+            </w:pPr>
+            <w:r>
+              <w:rPr>
+                <w:lang w:val="en-US"/>
+              </w:rPr>
+              <w:t>tVectorSum</w:t>
+            </w:r>
+            <w:r>
+              <w:rPr>
+                <w:lang w:val="en-US"/>
+              </w:rPr>
+              <w:t>2</w:t>
+            </w:r>
+          </w:p>
+        </w:tc>
+        <w:tc>
+          <w:tcPr>
+            <w:tcW w:w="2192" w:type="dxa"/>
+          </w:tcPr>
+          <w:p>
+            <w:pPr>
+              <w:rPr>
+                <w:lang w:val="en-US"/>
+              </w:rPr>
+            </w:pPr>
+            <w:r>
+              <w:rPr>
+                <w:lang w:val="en-US"/>
+              </w:rPr>
+              <w:t>tVectorSum</w:t>
+            </w:r>
+            <w:r>
+              <w:rPr>
+                <w:lang w:val="en-US"/>
+              </w:rPr>
+              <w:t>3</w:t>
+            </w:r>
+          </w:p>
+        </w:tc>
+      </w:tr>
+      <w:tr>
+        <w:tc>
+          <w:tcPr>
+            <w:tcW w:w="2191" w:type="dxa"/>
+          </w:tcPr>
+          <w:p>
+            <w:pPr>
+              <w:rPr>
+                <w:lang w:val="en-US"/>
+              </w:rPr>
+            </w:pPr>
+            <w:r>
+              <w:rPr>
+                <w:lang w:val="en-US"/>
+              </w:rPr>
+              <w:t>3</w:t>
+            </w:r>
+          </w:p>
+        </w:tc>
+        <w:tc>
+          <w:tcPr>
+            <w:tcW w:w="2192" w:type="dxa"/>
+          </w:tcPr>
+          <w:p>
+            <w:pPr>
+              <w:rPr>
+                <w:lang w:val="en-US"/>
+              </w:rPr>
+            </w:pPr>
+            <w:r>
+              <w:rPr>
+                <w:lang w:val="en-US"/>
+              </w:rPr>
+              <w:t>0,000056</w:t>
+            </w:r>
+          </w:p>
+        </w:tc>
+        <w:tc>
+          <w:tcPr>
+            <w:tcW w:w="2192" w:type="dxa"/>
+          </w:tcPr>
+          <w:p>
+            <w:pPr>
+              <w:rPr>
+                <w:lang w:val="en-US"/>
+              </w:rPr>
+            </w:pPr>
+            <w:r>
+              <w:rPr>
+                <w:lang w:val="en-US"/>
+              </w:rPr>
+              <w:t>0,000110</w:t>
+            </w:r>
+          </w:p>
+        </w:tc>
+        <w:tc>
+          <w:tcPr>
+            <w:tcW w:w="2192" w:type="dxa"/>
+          </w:tcPr>
+          <w:p>
+            <w:pPr>
+              <w:rPr>
+                <w:lang w:val="en-US"/>
+              </w:rPr>
+            </w:pPr>
+            <w:r>
+              <w:rPr>
+                <w:lang w:val="en-US"/>
+              </w:rPr>
+              <w:t>0,000135</w:t>
+            </w:r>
+          </w:p>
+        </w:tc>
+      </w:tr>
+      <w:tr>
+        <w:tc>
+          <w:tcPr>
+            <w:tcW w:w="2191" w:type="dxa"/>
+          </w:tcPr>
+          <w:p>
+            <w:pPr>
+              <w:rPr>
+                <w:lang w:val="en-US"/>
+              </w:rPr>
+            </w:pPr>
+            <w:r>
+              <w:rPr>
+                <w:lang w:val="en-US"/>
+              </w:rPr>
+              <w:t>6</w:t>
+            </w:r>
+          </w:p>
+        </w:tc>
+        <w:tc>
+          <w:tcPr>
+            <w:tcW w:w="2192" w:type="dxa"/>
+          </w:tcPr>
+          <w:p>
+            <w:pPr>
+              <w:rPr>
+                <w:lang w:val="en-US"/>
+              </w:rPr>
+            </w:pPr>
+            <w:r>
+              <w:rPr>
+                <w:lang w:val="en-US"/>
+              </w:rPr>
+              <w:t>0,000079</w:t>
+            </w:r>
+          </w:p>
+        </w:tc>
+        <w:tc>
+          <w:tcPr>
+            <w:tcW w:w="2192" w:type="dxa"/>
+          </w:tcPr>
+          <w:p>
+            <w:pPr>
+              <w:rPr>
+                <w:lang w:val="en-US"/>
+              </w:rPr>
+            </w:pPr>
+            <w:r>
+              <w:rPr>
+                <w:lang w:val="en-US"/>
+              </w:rPr>
+              <w:t>0,000174</w:t>
+            </w:r>
+          </w:p>
+        </w:tc>
+        <w:tc>
+          <w:tcPr>
+            <w:tcW w:w="2192" w:type="dxa"/>
+          </w:tcPr>
+          <w:p>
+            <w:pPr>
+              <w:rPr>
+                <w:lang w:val="en-US"/>
+              </w:rPr>
+            </w:pPr>
+            <w:r>
+              <w:rPr>
+                <w:lang w:val="en-US"/>
+              </w:rPr>
+              <w:t>0,000236</w:t>
+            </w:r>
+          </w:p>
+        </w:tc>
+      </w:tr>
+      <w:tr>
+        <w:tc>
+          <w:tcPr>
+            <w:tcW w:w="2191" w:type="dxa"/>
+          </w:tcPr>
+          <w:p>
+            <w:pPr>
+              <w:rPr>
+                <w:lang w:val="en-US"/>
+              </w:rPr>
+            </w:pPr>
+            <w:r>
+              <w:rPr>
+                <w:lang w:val="en-US"/>
+              </w:rPr>
+              <w:t>12</w:t>
+            </w:r>
+          </w:p>
+        </w:tc>
+        <w:tc>
+          <w:tcPr>
+            <w:tcW w:w="2192" w:type="dxa"/>
+          </w:tcPr>
+          <w:p>
+            <w:pPr>
+              <w:rPr>
+                <w:lang w:val="en-US"/>
+              </w:rPr>
+            </w:pPr>
+            <w:r>
+              <w:rPr>
+                <w:lang w:val="en-US"/>
+              </w:rPr>
+              <w:t>0,000139</w:t>
+            </w:r>
+          </w:p>
+        </w:tc>
+        <w:tc>
+          <w:tcPr>
+            <w:tcW w:w="2192" w:type="dxa"/>
+          </w:tcPr>
+          <w:p>
+            <w:pPr>
+              <w:rPr>
+                <w:lang w:val="en-US"/>
+              </w:rPr>
+            </w:pPr>
+            <w:r>
+              <w:rPr>
+                <w:lang w:val="en-US"/>
+              </w:rPr>
+              <w:t>0,000290</w:t>
+            </w:r>
+          </w:p>
+        </w:tc>
+        <w:tc>
+          <w:tcPr>
+            <w:tcW w:w="2192" w:type="dxa"/>
+          </w:tcPr>
+          <w:p>
+            <w:pPr>
+              <w:rPr>
+                <w:lang w:val="en-US"/>
+              </w:rPr>
+            </w:pPr>
+            <w:r>
+              <w:rPr>
+                <w:lang w:val="en-US"/>
+              </w:rPr>
+              <w:t>0,000639</w:t>
+            </w:r>
+          </w:p>
+        </w:tc>
+      </w:tr>
+      <w:tr>
+        <w:tc>
+          <w:tcPr>
+            <w:tcW w:w="2191" w:type="dxa"/>
+          </w:tcPr>
+          <w:p>
+            <w:pPr>
+              <w:rPr>
+                <w:lang w:val="en-US"/>
+              </w:rPr>
+            </w:pPr>
+            <w:r>
+              <w:rPr>
+                <w:lang w:val="en-US"/>
+              </w:rPr>
+              <w:t>24</w:t>
+            </w:r>
+          </w:p>
+        </w:tc>
+        <w:tc>
+          <w:tcPr>
+            <w:tcW w:w="2192" w:type="dxa"/>
+          </w:tcPr>
+          <w:p>
+            <w:pPr>
+              <w:rPr>
+                <w:lang w:val="en-US"/>
+              </w:rPr>
+            </w:pPr>
+            <w:r>
+              <w:rPr>
+                <w:lang w:val="en-US"/>
+              </w:rPr>
+              <w:t>0,000245</w:t>
+            </w:r>
+          </w:p>
+        </w:tc>
+        <w:tc>
+          <w:tcPr>
+            <w:tcW w:w="2192" w:type="dxa"/>
+          </w:tcPr>
+          <w:p>
+            <w:pPr>
+              <w:rPr>
+                <w:lang w:val="en-US"/>
+              </w:rPr>
+            </w:pPr>
+            <w:r>
+              <w:rPr>
+                <w:lang w:val="en-US"/>
+              </w:rPr>
+              <w:t>0,000561</w:t>
+            </w:r>
+          </w:p>
+        </w:tc>
+        <w:tc>
+          <w:tcPr>
+            <w:tcW w:w="2192" w:type="dxa"/>
+          </w:tcPr>
+          <w:p>
+            <w:pPr>
+              <w:rPr>
+                <w:lang w:val="en-US"/>
+              </w:rPr>
+            </w:pPr>
+            <w:r>
+              <w:rPr>
+                <w:lang w:val="en-US"/>
+              </w:rPr>
+              <w:t>0,001012</w:t>
+            </w:r>
+          </w:p>
+        </w:tc>
+      </w:tr>
+      <w:tr>
+        <w:tc>
+          <w:tcPr>
+            <w:tcW w:w="2191" w:type="dxa"/>
+          </w:tcPr>
+          <w:p>
+            <w:pPr>
+              <w:rPr>
+                <w:lang w:val="en-US"/>
+              </w:rPr>
+            </w:pPr>
+            <w:r>
+              <w:rPr>
+                <w:lang w:val="en-US"/>
+              </w:rPr>
+              <w:t>48</w:t>
+            </w:r>
+          </w:p>
+        </w:tc>
+        <w:tc>
+          <w:tcPr>
+            <w:tcW w:w="2192" w:type="dxa"/>
+          </w:tcPr>
+          <w:p>
+            <w:pPr>
+              <w:rPr>
+                <w:lang w:val="en-US"/>
+              </w:rPr>
+            </w:pPr>
+            <w:r>
+              <w:rPr>
+                <w:lang w:val="en-US"/>
+              </w:rPr>
+              <w:t>0,000440</w:t>
+            </w:r>
+          </w:p>
+        </w:tc>
+        <w:tc>
+          <w:tcPr>
+            <w:tcW w:w="2192" w:type="dxa"/>
+          </w:tcPr>
+          <w:p>
+            <w:pPr>
+              <w:rPr>
+                <w:lang w:val="en-US"/>
+              </w:rPr>
+            </w:pPr>
+            <w:r>
+              <w:rPr>
+                <w:lang w:val="en-US"/>
+              </w:rPr>
+              <w:t>0,001088</w:t>
+            </w:r>
+          </w:p>
+        </w:tc>
+        <w:tc>
+          <w:tcPr>
+            <w:tcW w:w="2192" w:type="dxa"/>
+          </w:tcPr>
+          <w:p>
+            <w:pPr>
+              <w:rPr>
+                <w:lang w:val="en-US"/>
+              </w:rPr>
+            </w:pPr>
+            <w:r>
+              <w:rPr>
+                <w:lang w:val="en-US"/>
+              </w:rPr>
+              <w:t>0,002040</w:t>
+            </w:r>
+          </w:p>
+        </w:tc>
+      </w:tr>
+      <w:tr>
+        <w:tc>
+          <w:tcPr>
+            <w:tcW w:w="2191" w:type="dxa"/>
+          </w:tcPr>
+          <w:p>
+            <w:pPr>
+              <w:rPr>
+                <w:lang w:val="en-US"/>
+              </w:rPr>
+            </w:pPr>
+            <w:r>
+              <w:rPr>
+                <w:lang w:val="en-US"/>
+              </w:rPr>
+              <w:t>96</w:t>
+            </w:r>
+          </w:p>
+        </w:tc>
+        <w:tc>
+          <w:tcPr>
+            <w:tcW w:w="2192" w:type="dxa"/>
+          </w:tcPr>
+          <w:p>
+            <w:pPr>
+              <w:rPr>
+                <w:lang w:val="en-US"/>
+              </w:rPr>
+            </w:pPr>
+            <w:r>
+              <w:rPr>
+                <w:lang w:val="en-US"/>
+              </w:rPr>
+              <w:t>0,000842</w:t>
+            </w:r>
+          </w:p>
+        </w:tc>
+        <w:tc>
+          <w:tcPr>
+            <w:tcW w:w="2192" w:type="dxa"/>
+          </w:tcPr>
+          <w:p>
+            <w:pPr>
+              <w:rPr>
+                <w:lang w:val="en-US"/>
+              </w:rPr>
+            </w:pPr>
+            <w:r>
+              <w:rPr>
+                <w:lang w:val="en-US"/>
+              </w:rPr>
+              <w:t>0,002233</w:t>
+            </w:r>
+          </w:p>
+        </w:tc>
+        <w:tc>
+          <w:tcPr>
+            <w:tcW w:w="2192" w:type="dxa"/>
+          </w:tcPr>
+          <w:p>
+            <w:pPr>
+              <w:rPr>
+                <w:lang w:val="en-US"/>
+              </w:rPr>
+            </w:pPr>
+            <w:r>
+              <w:rPr>
+                <w:lang w:val="en-US"/>
+              </w:rPr>
+              <w:t>0,007619</w:t>
+            </w:r>
+          </w:p>
+        </w:tc>
+      </w:tr>
+      <w:tr>
+        <w:tc>
+          <w:tcPr>
+            <w:tcW w:w="2191" w:type="dxa"/>
+          </w:tcPr>
+          <w:p>
+            <w:pPr>
+              <w:rPr>
+                <w:lang w:val="en-US"/>
+              </w:rPr>
+            </w:pPr>
+            <w:r>
+              <w:rPr>
+                <w:lang w:val="en-US"/>
+              </w:rPr>
+              <w:t>192</w:t>
+            </w:r>
+          </w:p>
+        </w:tc>
+        <w:tc>
+          <w:tcPr>
+            <w:tcW w:w="2192" w:type="dxa"/>
+          </w:tcPr>
+          <w:p>
+            <w:pPr>
+              <w:rPr>
+                <w:lang w:val="en-US"/>
+              </w:rPr>
+            </w:pPr>
+            <w:r>
+              <w:rPr>
+                <w:lang w:val="en-US"/>
+              </w:rPr>
+              <w:t>0,001707</w:t>
+            </w:r>
+          </w:p>
+        </w:tc>
+        <w:tc>
+          <w:tcPr>
+            <w:tcW w:w="2192" w:type="dxa"/>
+          </w:tcPr>
+          <w:p>
+            <w:pPr>
+              <w:rPr>
+                <w:lang w:val="en-US"/>
+              </w:rPr>
+            </w:pPr>
+            <w:r>
+              <w:rPr>
+                <w:lang w:val="en-US"/>
+              </w:rPr>
+              <w:t>0,004980</w:t>
+            </w:r>
+          </w:p>
+        </w:tc>
+        <w:tc>
+          <w:tcPr>
+            <w:tcW w:w="2192" w:type="dxa"/>
+          </w:tcPr>
+          <w:p>
+            <w:pPr>
+              <w:rPr>
+                <w:lang w:val="en-US"/>
+              </w:rPr>
+            </w:pPr>
+            <w:r>
+              <w:rPr>
+                <w:lang w:val="en-US"/>
+              </w:rPr>
+              <w:t>0,011321</w:t>
+            </w:r>
+          </w:p>
+        </w:tc>
+      </w:tr>
+      <w:tr>
+        <w:tc>
+          <w:tcPr>
+            <w:tcW w:w="2191" w:type="dxa"/>
+          </w:tcPr>
+          <w:p>
+            <w:pPr>
+              <w:rPr>
+                <w:lang w:val="en-US"/>
+              </w:rPr>
+            </w:pPr>
+            <w:r>
+              <w:rPr>
+                <w:lang w:val="en-US"/>
+              </w:rPr>
+              <w:t>384</w:t>
+            </w:r>
+          </w:p>
+        </w:tc>
+        <w:tc>
+          <w:tcPr>
+            <w:tcW w:w="2192" w:type="dxa"/>
+          </w:tcPr>
+          <w:p>
+            <w:pPr>
+              <w:rPr>
+                <w:lang w:val="en-US"/>
+              </w:rPr>
+            </w:pPr>
+            <w:r>
+              <w:rPr>
+                <w:lang w:val="en-US"/>
+              </w:rPr>
+              <w:t>0,003505</w:t>
+            </w:r>
+          </w:p>
+        </w:tc>
+        <w:tc>
+          <w:tcPr>
+            <w:tcW w:w="2192" w:type="dxa"/>
+          </w:tcPr>
+          <w:p>
+            <w:pPr>
+              <w:rPr>
+                <w:lang w:val="en-US"/>
+              </w:rPr>
+            </w:pPr>
+            <w:r>
+              <w:rPr>
+                <w:lang w:val="en-US"/>
+              </w:rPr>
+              <w:t>0,010963</w:t>
+            </w:r>
+          </w:p>
+        </w:tc>
+        <w:tc>
+          <w:tcPr>
+            <w:tcW w:w="2192" w:type="dxa"/>
+          </w:tcPr>
+          <w:p>
+            <w:pPr>
+              <w:rPr>
+                <w:lang w:val="en-US"/>
+              </w:rPr>
+            </w:pPr>
+            <w:r>
+              <w:rPr>
+                <w:lang w:val="en-US"/>
+              </w:rPr>
+              <w:t>0,017985</w:t>
+            </w:r>
+          </w:p>
+        </w:tc>
+      </w:tr>
+      <w:tr>
+        <w:tc>
+          <w:tcPr>
+            <w:tcW w:w="2191" w:type="dxa"/>
+          </w:tcPr>
+          <w:p>
+            <w:pPr>
+              <w:rPr>
+                <w:lang w:val="en-US"/>
+              </w:rPr>
+            </w:pPr>
+            <w:r>
+              <w:rPr>
+                <w:lang w:val="en-US"/>
+              </w:rPr>
+              <w:t>768</w:t>
+            </w:r>
+          </w:p>
+        </w:tc>
+        <w:tc>
+          <w:tcPr>
+            <w:tcW w:w="2192" w:type="dxa"/>
+          </w:tcPr>
+          <w:p>
+            <w:pPr>
+              <w:rPr>
+                <w:lang w:val="en-US"/>
+              </w:rPr>
+            </w:pPr>
+            <w:r>
+              <w:rPr>
+                <w:lang w:val="en-US"/>
+              </w:rPr>
+              <w:t>0,006683</w:t>
+            </w:r>
+          </w:p>
+        </w:tc>
+        <w:tc>
+          <w:tcPr>
+            <w:tcW w:w="2192" w:type="dxa"/>
+          </w:tcPr>
+          <w:p>
+            <w:pPr>
+              <w:rPr>
+                <w:lang w:val="en-US"/>
+              </w:rPr>
+            </w:pPr>
+            <w:r>
+              <w:rPr>
+                <w:lang w:val="en-US"/>
+              </w:rPr>
+              <w:t>0,020522</w:t>
+            </w:r>
+          </w:p>
+        </w:tc>
+        <w:tc>
+          <w:tcPr>
+            <w:tcW w:w="2192" w:type="dxa"/>
+          </w:tcPr>
+          <w:p>
+            <w:pPr>
+              <w:rPr>
+                <w:lang w:val="en-US"/>
+              </w:rPr>
+            </w:pPr>
+            <w:r>
+              <w:rPr>
+                <w:lang w:val="en-US"/>
+              </w:rPr>
+              <w:t>0,045366</w:t>
+            </w:r>
+          </w:p>
+        </w:tc>
+      </w:tr>
+      <w:tr>
+        <w:tc>
+          <w:tcPr>
+            <w:tcW w:w="2191" w:type="dxa"/>
+          </w:tcPr>
+          <w:p>
+            <w:pPr>
+              <w:rPr>
+                <w:lang w:val="en-US"/>
+              </w:rPr>
+            </w:pPr>
+            <w:r>
+              <w:rPr>
+                <w:lang w:val="en-US"/>
+              </w:rPr>
+              <w:t>1536</w:t>
+            </w:r>
+          </w:p>
+        </w:tc>
+        <w:tc>
+          <w:tcPr>
+            <w:tcW w:w="2192" w:type="dxa"/>
+          </w:tcPr>
+          <w:p>
+            <w:pPr>
+              <w:rPr>
+                <w:lang w:val="en-US"/>
+              </w:rPr>
+            </w:pPr>
+            <w:r>
+              <w:rPr>
+                <w:lang w:val="en-US"/>
+              </w:rPr>
+              <w:t>0,013219</w:t>
+            </w:r>
+          </w:p>
+        </w:tc>
+        <w:tc>
+          <w:tcPr>
+            <w:tcW w:w="2192" w:type="dxa"/>
+          </w:tcPr>
+          <w:p>
+            <w:pPr>
+              <w:rPr>
+                <w:lang w:val="en-US"/>
+              </w:rPr>
+            </w:pPr>
+            <w:r>
+              <w:rPr>
+                <w:lang w:val="en-US"/>
+              </w:rPr>
+              <w:t>0,043699</w:t>
+            </w:r>
+          </w:p>
+        </w:tc>
+        <w:tc>
+          <w:tcPr>
+            <w:tcW w:w="2192" w:type="dxa"/>
+          </w:tcPr>
+          <w:p>
+            <w:pPr>
+              <w:rPr>
+                <w:lang w:val="en-US"/>
+              </w:rPr>
+            </w:pPr>
+            <w:r>
+              <w:rPr>
+                <w:lang w:val="en-US"/>
+              </w:rPr>
+              <w:t>0,098992</w:t>
+            </w:r>
+          </w:p>
+        </w:tc>
+      </w:tr>
+      <w:tr>
+        <w:tc>
+          <w:tcPr>
+            <w:tcW w:w="2191" w:type="dxa"/>
+          </w:tcPr>
+          <w:p>
+            <w:pPr>
+              <w:rPr>
+                <w:lang w:val="en-US"/>
+              </w:rPr>
+            </w:pPr>
+            <w:r>
+              <w:rPr>
+                <w:lang w:val="en-US"/>
+              </w:rPr>
+              <w:t>3072</w:t>
+            </w:r>
+          </w:p>
+        </w:tc>
+        <w:tc>
+          <w:tcPr>
+            <w:tcW w:w="2192" w:type="dxa"/>
+          </w:tcPr>
+          <w:p>
+            <w:pPr>
+              <w:rPr>
+                <w:lang w:val="en-US"/>
+              </w:rPr>
+            </w:pPr>
+            <w:r>
+              <w:rPr>
+                <w:lang w:val="en-US"/>
+              </w:rPr>
+              <w:t>0,026647</w:t>
+            </w:r>
+          </w:p>
+        </w:tc>
+        <w:tc>
+          <w:tcPr>
+            <w:tcW w:w="2192" w:type="dxa"/>
+          </w:tcPr>
+          <w:p>
+            <w:pPr>
+              <w:rPr>
+                <w:lang w:val="en-US"/>
+              </w:rPr>
+            </w:pPr>
+            <w:r>
+              <w:rPr>
+                <w:lang w:val="en-US"/>
+              </w:rPr>
+              <w:t>0,087821</w:t>
+            </w:r>
+          </w:p>
+        </w:tc>
+        <w:tc>
+          <w:tcPr>
+            <w:tcW w:w="2192" w:type="dxa"/>
+          </w:tcPr>
+          <w:p>
+            <w:pPr>
+              <w:rPr>
+                <w:lang w:val="en-US"/>
+              </w:rPr>
+            </w:pPr>
+            <w:r>
+              <w:rPr>
+                <w:lang w:val="en-US"/>
+              </w:rPr>
+              <w:t>0,202679</w:t>
+            </w:r>
+          </w:p>
+        </w:tc>
+      </w:tr>
+      <w:tr>
+        <w:tc>
+          <w:tcPr>
+            <w:tcW w:w="2191" w:type="dxa"/>
+          </w:tcPr>
+          <w:p>
+            <w:pPr>
+              <w:rPr>
+                <w:lang w:val="en-US"/>
+              </w:rPr>
+            </w:pPr>
+            <w:r>
+              <w:rPr>
+                <w:lang w:val="en-US"/>
+              </w:rPr>
+              <w:t>6144</w:t>
+            </w:r>
+          </w:p>
+        </w:tc>
+        <w:tc>
+          <w:tcPr>
+            <w:tcW w:w="2192" w:type="dxa"/>
+          </w:tcPr>
+          <w:p>
+            <w:pPr>
+              <w:rPr>
+                <w:lang w:val="en-US"/>
+              </w:rPr>
+            </w:pPr>
+            <w:r>
+              <w:rPr>
+                <w:lang w:val="en-US"/>
+              </w:rPr>
+              <w:t>0,052885</w:t>
+            </w:r>
+          </w:p>
+        </w:tc>
+        <w:tc>
+          <w:tcPr>
+            <w:tcW w:w="2192" w:type="dxa"/>
+          </w:tcPr>
+          <w:p>
+            <w:pPr>
+              <w:rPr>
+                <w:lang w:val="en-US"/>
+              </w:rPr>
+            </w:pPr>
+            <w:r>
+              <w:rPr>
+                <w:lang w:val="en-US"/>
+              </w:rPr>
+              <w:t>0,183813</w:t>
+            </w:r>
+          </w:p>
+        </w:tc>
+        <w:tc>
+          <w:tcPr>
+            <w:tcW w:w="2192" w:type="dxa"/>
+          </w:tcPr>
+          <w:p>
+            <w:pPr>
+              <w:rPr>
+                <w:lang w:val="en-US"/>
+              </w:rPr>
+            </w:pPr>
+            <w:r>
+              <w:rPr>
+                <w:lang w:val="en-US"/>
+              </w:rPr>
+              <w:t>0,</w:t>
+            </w:r>
+            <w:r>
+              <w:rPr>
+                <w:lang w:val="en-US"/>
+              </w:rPr>
+              <w:t>322595</w:t>
+            </w:r>
+          </w:p>
+        </w:tc>
+      </w:tr>
+      <w:tr>
+        <w:tc>
+          <w:tcPr>
+            <w:tcW w:w="2191" w:type="dxa"/>
+          </w:tcPr>
+          <w:p>
+            <w:pPr>
+              <w:rPr>
+                <w:lang w:val="en-US"/>
+              </w:rPr>
+            </w:pPr>
+            <w:r>
+              <w:rPr>
+                <w:lang w:val="en-US"/>
+              </w:rPr>
+              <w:t>12288</w:t>
+            </w:r>
+          </w:p>
+        </w:tc>
+        <w:tc>
+          <w:tcPr>
+            <w:tcW w:w="2192" w:type="dxa"/>
+          </w:tcPr>
+          <w:p>
+            <w:pPr>
+              <w:rPr>
+                <w:lang w:val="en-US"/>
+              </w:rPr>
+            </w:pPr>
+            <w:r>
+              <w:rPr>
+                <w:lang w:val="en-US"/>
+              </w:rPr>
+              <w:t>0,103282</w:t>
+            </w:r>
+          </w:p>
+        </w:tc>
+        <w:tc>
+          <w:tcPr>
+            <w:tcW w:w="2192" w:type="dxa"/>
+          </w:tcPr>
+          <w:p>
+            <w:pPr>
+              <w:rPr>
+                <w:lang w:val="en-US"/>
+              </w:rPr>
+            </w:pPr>
+            <w:r>
+              <w:rPr>
+                <w:lang w:val="en-US"/>
+              </w:rPr>
+              <w:t>Out of memory</w:t>
+            </w:r>
+          </w:p>
+        </w:tc>
+        <w:tc>
+          <w:tcPr>
+            <w:tcW w:w="2192" w:type="dxa"/>
+          </w:tcPr>
+          <w:p>
+            <w:pPr>
+              <w:rPr>
+                <w:lang w:val="en-US"/>
+              </w:rPr>
+            </w:pPr>
+            <w:r>
+              <w:rPr>
+                <w:lang w:val="en-US"/>
+              </w:rPr>
+              <w:t>Out of time</w:t>
+            </w:r>
+          </w:p>
+        </w:tc>
+      </w:tr>
+    </w:tbl>
+    <w:p>
+      <w:pPr>
         <w:rPr>
           <w:lang w:val="en-US"/>
         </w:rPr>
-        <w:t>2</w:t>
-      </w:r>
-      <w:r>
-        <w:rPr>
-          <w:lang w:val="en-US"/>
-        </w:rPr>
-        <w:t xml:space="preserve">. </w:t>
-      </w:r>
-      <w:r>
-        <w:rPr>
-          <w:lang w:val="en-US"/>
-        </w:rPr>
-        <w:t>[TITLE OF THE ACTIVITY]</w:t>
-      </w:r>
+      </w:pPr>
     </w:p>
-    <w:p>
-      <w:pPr>
-        <w:rPr>
-          <w:lang w:val="en-US"/>
-        </w:rPr>
-      </w:pPr>
-      <w:r>
-        <w:rPr>
-          <w:lang w:val="en-US"/>
-        </w:rPr>
-        <w:t>[ANSWER]</w:t>
-      </w:r>
-      <w:r>
-        <w:rPr>
-          <w:lang w:val="en-US"/>
-        </w:rPr>
-        <w:t>.</w:t>
-      </w:r>
-    </w:p>
-    <w:p>
-      <w:pPr>
-        <w:rPr>
-          <w:lang w:val="en-US"/>
-        </w:rPr>
-      </w:pPr>
-      <w:r>
-        <w:rPr>
-          <w:lang w:val="en-US"/>
-        </w:rPr>
-        <w:t>…</w:t>
-      </w:r>
-    </w:p>
-    <w:p>
-      <w:pPr>
-        <w:rPr>
-          <w:lang w:val="en-US"/>
-        </w:rPr>
-      </w:pPr>
-    </w:p>
+    <w:tbl>
+      <w:tblPr>
+        <w:tblStyle w:val="Tablaconcuadrcula"/>
+        <w:tblW w:w="0" w:type="auto"/>
+        <w:tblLook w:val="04A0" w:firstRow="1" w:lastRow="0" w:firstColumn="1" w:lastColumn="0" w:noHBand="0" w:noVBand="1"/>
+      </w:tblPr>
+      <w:tblGrid>
+        <w:gridCol w:w="1753"/>
+        <w:gridCol w:w="1753"/>
+        <w:gridCol w:w="1753"/>
+        <w:gridCol w:w="1754"/>
+        <w:gridCol w:w="1754"/>
+      </w:tblGrid>
+      <w:tr>
+        <w:tc>
+          <w:tcPr>
+            <w:tcW w:w="1753" w:type="dxa"/>
+          </w:tcPr>
+          <w:p>
+            <w:pPr>
+              <w:rPr>
+                <w:lang w:val="en-US"/>
+              </w:rPr>
+            </w:pPr>
+            <w:r>
+              <w:rPr>
+                <w:lang w:val="en-US"/>
+              </w:rPr>
+              <w:lastRenderedPageBreak/>
+              <w:t>N</w:t>
+            </w:r>
+          </w:p>
+        </w:tc>
+        <w:tc>
+          <w:tcPr>
+            <w:tcW w:w="1753" w:type="dxa"/>
+          </w:tcPr>
+          <w:p>
+            <w:pPr>
+              <w:rPr>
+                <w:lang w:val="en-US"/>
+              </w:rPr>
+            </w:pPr>
+            <w:r>
+              <w:rPr>
+                <w:lang w:val="en-US"/>
+              </w:rPr>
+              <w:t>tFibonacci1</w:t>
+            </w:r>
+          </w:p>
+        </w:tc>
+        <w:tc>
+          <w:tcPr>
+            <w:tcW w:w="1753" w:type="dxa"/>
+          </w:tcPr>
+          <w:p>
+            <w:pPr>
+              <w:rPr>
+                <w:lang w:val="en-US"/>
+              </w:rPr>
+            </w:pPr>
+            <w:r>
+              <w:rPr>
+                <w:lang w:val="en-US"/>
+              </w:rPr>
+              <w:t>tFibonacci</w:t>
+            </w:r>
+            <w:r>
+              <w:rPr>
+                <w:lang w:val="en-US"/>
+              </w:rPr>
+              <w:t>2</w:t>
+            </w:r>
+          </w:p>
+        </w:tc>
+        <w:tc>
+          <w:tcPr>
+            <w:tcW w:w="1754" w:type="dxa"/>
+          </w:tcPr>
+          <w:p>
+            <w:pPr>
+              <w:rPr>
+                <w:lang w:val="en-US"/>
+              </w:rPr>
+            </w:pPr>
+            <w:r>
+              <w:rPr>
+                <w:lang w:val="en-US"/>
+              </w:rPr>
+              <w:t>tFibonacci</w:t>
+            </w:r>
+            <w:r>
+              <w:rPr>
+                <w:lang w:val="en-US"/>
+              </w:rPr>
+              <w:t>3</w:t>
+            </w:r>
+          </w:p>
+        </w:tc>
+        <w:tc>
+          <w:tcPr>
+            <w:tcW w:w="1754" w:type="dxa"/>
+          </w:tcPr>
+          <w:p>
+            <w:pPr>
+              <w:rPr>
+                <w:lang w:val="en-US"/>
+              </w:rPr>
+            </w:pPr>
+            <w:r>
+              <w:rPr>
+                <w:lang w:val="en-US"/>
+              </w:rPr>
+              <w:t>tFibonacci</w:t>
+            </w:r>
+            <w:r>
+              <w:rPr>
+                <w:lang w:val="en-US"/>
+              </w:rPr>
+              <w:t>4</w:t>
+            </w:r>
+          </w:p>
+        </w:tc>
+      </w:tr>
+      <w:tr>
+        <w:tc>
+          <w:tcPr>
+            <w:tcW w:w="1753" w:type="dxa"/>
+          </w:tcPr>
+          <w:p>
+            <w:pPr>
+              <w:rPr>
+                <w:lang w:val="en-US"/>
+              </w:rPr>
+            </w:pPr>
+            <w:r>
+              <w:rPr>
+                <w:lang w:val="en-US"/>
+              </w:rPr>
+              <w:t>10</w:t>
+            </w:r>
+          </w:p>
+        </w:tc>
+        <w:tc>
+          <w:tcPr>
+            <w:tcW w:w="1753" w:type="dxa"/>
+          </w:tcPr>
+          <w:p>
+            <w:pPr>
+              <w:rPr>
+                <w:lang w:val="en-US"/>
+              </w:rPr>
+            </w:pPr>
+            <w:r>
+              <w:rPr>
+                <w:lang w:val="en-US"/>
+              </w:rPr>
+              <w:t>0,000</w:t>
+            </w:r>
+            <w:r>
+              <w:rPr>
+                <w:lang w:val="en-US"/>
+              </w:rPr>
+              <w:t>132</w:t>
+            </w:r>
+          </w:p>
+        </w:tc>
+        <w:tc>
+          <w:tcPr>
+            <w:tcW w:w="1753" w:type="dxa"/>
+          </w:tcPr>
+          <w:p>
+            <w:pPr>
+              <w:rPr>
+                <w:lang w:val="en-US"/>
+              </w:rPr>
+            </w:pPr>
+            <w:r>
+              <w:rPr>
+                <w:lang w:val="en-US"/>
+              </w:rPr>
+              <w:t>0,000</w:t>
+            </w:r>
+            <w:r>
+              <w:rPr>
+                <w:lang w:val="en-US"/>
+              </w:rPr>
+              <w:t>178</w:t>
+            </w:r>
+          </w:p>
+        </w:tc>
+        <w:tc>
+          <w:tcPr>
+            <w:tcW w:w="1754" w:type="dxa"/>
+          </w:tcPr>
+          <w:p>
+            <w:pPr>
+              <w:rPr>
+                <w:lang w:val="en-US"/>
+              </w:rPr>
+            </w:pPr>
+            <w:r>
+              <w:rPr>
+                <w:lang w:val="en-US"/>
+              </w:rPr>
+              <w:t>0,000</w:t>
+            </w:r>
+            <w:r>
+              <w:rPr>
+                <w:lang w:val="en-US"/>
+              </w:rPr>
+              <w:t>243</w:t>
+            </w:r>
+          </w:p>
+        </w:tc>
+        <w:tc>
+          <w:tcPr>
+            <w:tcW w:w="1754" w:type="dxa"/>
+          </w:tcPr>
+          <w:p>
+            <w:pPr>
+              <w:rPr>
+                <w:lang w:val="en-US"/>
+              </w:rPr>
+            </w:pPr>
+            <w:r>
+              <w:rPr>
+                <w:lang w:val="en-US"/>
+              </w:rPr>
+              <w:t>0,00</w:t>
+            </w:r>
+            <w:r>
+              <w:rPr>
+                <w:lang w:val="en-US"/>
+              </w:rPr>
+              <w:t>33</w:t>
+            </w:r>
+          </w:p>
+        </w:tc>
+      </w:tr>
+      <w:tr>
+        <w:tc>
+          <w:tcPr>
+            <w:tcW w:w="1753" w:type="dxa"/>
+          </w:tcPr>
+          <w:p>
+            <w:pPr>
+              <w:rPr>
+                <w:lang w:val="en-US"/>
+              </w:rPr>
+            </w:pPr>
+            <w:r>
+              <w:rPr>
+                <w:lang w:val="en-US"/>
+              </w:rPr>
+              <w:t>15</w:t>
+            </w:r>
+          </w:p>
+        </w:tc>
+        <w:tc>
+          <w:tcPr>
+            <w:tcW w:w="1753" w:type="dxa"/>
+          </w:tcPr>
+          <w:p>
+            <w:pPr>
+              <w:rPr>
+                <w:lang w:val="en-US"/>
+              </w:rPr>
+            </w:pPr>
+            <w:r>
+              <w:rPr>
+                <w:lang w:val="en-US"/>
+              </w:rPr>
+              <w:t>0,000</w:t>
+            </w:r>
+            <w:r>
+              <w:rPr>
+                <w:lang w:val="en-US"/>
+              </w:rPr>
+              <w:t>178</w:t>
+            </w:r>
+          </w:p>
+        </w:tc>
+        <w:tc>
+          <w:tcPr>
+            <w:tcW w:w="1753" w:type="dxa"/>
+          </w:tcPr>
+          <w:p>
+            <w:pPr>
+              <w:rPr>
+                <w:lang w:val="en-US"/>
+              </w:rPr>
+            </w:pPr>
+            <w:r>
+              <w:rPr>
+                <w:lang w:val="en-US"/>
+              </w:rPr>
+              <w:t>0,000</w:t>
+            </w:r>
+            <w:r>
+              <w:rPr>
+                <w:lang w:val="en-US"/>
+              </w:rPr>
+              <w:t>249</w:t>
+            </w:r>
+          </w:p>
+        </w:tc>
+        <w:tc>
+          <w:tcPr>
+            <w:tcW w:w="1754" w:type="dxa"/>
+          </w:tcPr>
+          <w:p>
+            <w:pPr>
+              <w:rPr>
+                <w:lang w:val="en-US"/>
+              </w:rPr>
+            </w:pPr>
+            <w:r>
+              <w:rPr>
+                <w:lang w:val="en-US"/>
+              </w:rPr>
+              <w:t>0,000</w:t>
+            </w:r>
+            <w:r>
+              <w:rPr>
+                <w:lang w:val="en-US"/>
+              </w:rPr>
+              <w:t>332</w:t>
+            </w:r>
+          </w:p>
+        </w:tc>
+        <w:tc>
+          <w:tcPr>
+            <w:tcW w:w="1754" w:type="dxa"/>
+          </w:tcPr>
+          <w:p>
+            <w:pPr>
+              <w:rPr>
+                <w:lang w:val="en-US"/>
+              </w:rPr>
+            </w:pPr>
+            <w:r>
+              <w:rPr>
+                <w:lang w:val="en-US"/>
+              </w:rPr>
+              <w:t>0,0</w:t>
+            </w:r>
+            <w:r>
+              <w:rPr>
+                <w:lang w:val="en-US"/>
+              </w:rPr>
+              <w:t>336</w:t>
+            </w:r>
+          </w:p>
+        </w:tc>
+      </w:tr>
+      <w:tr>
+        <w:tc>
+          <w:tcPr>
+            <w:tcW w:w="1753" w:type="dxa"/>
+          </w:tcPr>
+          <w:p>
+            <w:pPr>
+              <w:rPr>
+                <w:lang w:val="en-US"/>
+              </w:rPr>
+            </w:pPr>
+            <w:r>
+              <w:rPr>
+                <w:lang w:val="en-US"/>
+              </w:rPr>
+              <w:t>20</w:t>
+            </w:r>
+          </w:p>
+        </w:tc>
+        <w:tc>
+          <w:tcPr>
+            <w:tcW w:w="1753" w:type="dxa"/>
+          </w:tcPr>
+          <w:p>
+            <w:pPr>
+              <w:rPr>
+                <w:lang w:val="en-US"/>
+              </w:rPr>
+            </w:pPr>
+            <w:r>
+              <w:rPr>
+                <w:lang w:val="en-US"/>
+              </w:rPr>
+              <w:t>0,000</w:t>
+            </w:r>
+            <w:r>
+              <w:rPr>
+                <w:lang w:val="en-US"/>
+              </w:rPr>
+              <w:t>224</w:t>
+            </w:r>
+          </w:p>
+        </w:tc>
+        <w:tc>
+          <w:tcPr>
+            <w:tcW w:w="1753" w:type="dxa"/>
+          </w:tcPr>
+          <w:p>
+            <w:pPr>
+              <w:rPr>
+                <w:lang w:val="en-US"/>
+              </w:rPr>
+            </w:pPr>
+            <w:r>
+              <w:rPr>
+                <w:lang w:val="en-US"/>
+              </w:rPr>
+              <w:t>0,000</w:t>
+            </w:r>
+            <w:r>
+              <w:rPr>
+                <w:lang w:val="en-US"/>
+              </w:rPr>
+              <w:t>335</w:t>
+            </w:r>
+          </w:p>
+        </w:tc>
+        <w:tc>
+          <w:tcPr>
+            <w:tcW w:w="1754" w:type="dxa"/>
+          </w:tcPr>
+          <w:p>
+            <w:pPr>
+              <w:rPr>
+                <w:lang w:val="en-US"/>
+              </w:rPr>
+            </w:pPr>
+            <w:r>
+              <w:rPr>
+                <w:lang w:val="en-US"/>
+              </w:rPr>
+              <w:t>0,000</w:t>
+            </w:r>
+            <w:r>
+              <w:rPr>
+                <w:lang w:val="en-US"/>
+              </w:rPr>
+              <w:t>432</w:t>
+            </w:r>
+          </w:p>
+        </w:tc>
+        <w:tc>
+          <w:tcPr>
+            <w:tcW w:w="1754" w:type="dxa"/>
+          </w:tcPr>
+          <w:p>
+            <w:pPr>
+              <w:rPr>
+                <w:lang w:val="en-US"/>
+              </w:rPr>
+            </w:pPr>
+            <w:r>
+              <w:rPr>
+                <w:lang w:val="en-US"/>
+              </w:rPr>
+              <w:t>0,</w:t>
+            </w:r>
+            <w:r>
+              <w:rPr>
+                <w:lang w:val="en-US"/>
+              </w:rPr>
+              <w:t>3942</w:t>
+            </w:r>
+          </w:p>
+        </w:tc>
+      </w:tr>
+      <w:tr>
+        <w:tc>
+          <w:tcPr>
+            <w:tcW w:w="1753" w:type="dxa"/>
+          </w:tcPr>
+          <w:p>
+            <w:pPr>
+              <w:rPr>
+                <w:lang w:val="en-US"/>
+              </w:rPr>
+            </w:pPr>
+            <w:r>
+              <w:rPr>
+                <w:lang w:val="en-US"/>
+              </w:rPr>
+              <w:t>25</w:t>
+            </w:r>
+          </w:p>
+        </w:tc>
+        <w:tc>
+          <w:tcPr>
+            <w:tcW w:w="1753" w:type="dxa"/>
+          </w:tcPr>
+          <w:p>
+            <w:pPr>
+              <w:rPr>
+                <w:lang w:val="en-US"/>
+              </w:rPr>
+            </w:pPr>
+            <w:r>
+              <w:rPr>
+                <w:lang w:val="en-US"/>
+              </w:rPr>
+              <w:t>0,000</w:t>
+            </w:r>
+            <w:r>
+              <w:rPr>
+                <w:lang w:val="en-US"/>
+              </w:rPr>
+              <w:t>273</w:t>
+            </w:r>
+          </w:p>
+        </w:tc>
+        <w:tc>
+          <w:tcPr>
+            <w:tcW w:w="1753" w:type="dxa"/>
+          </w:tcPr>
+          <w:p>
+            <w:pPr>
+              <w:rPr>
+                <w:lang w:val="en-US"/>
+              </w:rPr>
+            </w:pPr>
+            <w:r>
+              <w:rPr>
+                <w:lang w:val="en-US"/>
+              </w:rPr>
+              <w:t>0,000</w:t>
+            </w:r>
+            <w:r>
+              <w:rPr>
+                <w:lang w:val="en-US"/>
+              </w:rPr>
+              <w:t>399</w:t>
+            </w:r>
+          </w:p>
+        </w:tc>
+        <w:tc>
+          <w:tcPr>
+            <w:tcW w:w="1754" w:type="dxa"/>
+          </w:tcPr>
+          <w:p>
+            <w:pPr>
+              <w:rPr>
+                <w:lang w:val="en-US"/>
+              </w:rPr>
+            </w:pPr>
+            <w:r>
+              <w:rPr>
+                <w:lang w:val="en-US"/>
+              </w:rPr>
+              <w:t>0,000</w:t>
+            </w:r>
+            <w:r>
+              <w:rPr>
+                <w:lang w:val="en-US"/>
+              </w:rPr>
+              <w:t>519</w:t>
+            </w:r>
+          </w:p>
+        </w:tc>
+        <w:tc>
+          <w:tcPr>
+            <w:tcW w:w="1754" w:type="dxa"/>
+          </w:tcPr>
+          <w:p>
+            <w:pPr>
+              <w:rPr>
+                <w:lang w:val="en-US"/>
+              </w:rPr>
+            </w:pPr>
+            <w:r>
+              <w:rPr>
+                <w:lang w:val="en-US"/>
+              </w:rPr>
+              <w:t>5</w:t>
+            </w:r>
+            <w:r>
+              <w:rPr>
+                <w:lang w:val="en-US"/>
+              </w:rPr>
+              <w:t>,</w:t>
+            </w:r>
+            <w:r>
+              <w:rPr>
+                <w:lang w:val="en-US"/>
+              </w:rPr>
+              <w:t>9885</w:t>
+            </w:r>
+          </w:p>
+        </w:tc>
+      </w:tr>
+      <w:tr>
+        <w:tc>
+          <w:tcPr>
+            <w:tcW w:w="1753" w:type="dxa"/>
+          </w:tcPr>
+          <w:p>
+            <w:pPr>
+              <w:rPr>
+                <w:lang w:val="en-US"/>
+              </w:rPr>
+            </w:pPr>
+            <w:r>
+              <w:rPr>
+                <w:lang w:val="en-US"/>
+              </w:rPr>
+              <w:t>30</w:t>
+            </w:r>
+          </w:p>
+        </w:tc>
+        <w:tc>
+          <w:tcPr>
+            <w:tcW w:w="1753" w:type="dxa"/>
+          </w:tcPr>
+          <w:p>
+            <w:pPr>
+              <w:rPr>
+                <w:lang w:val="en-US"/>
+              </w:rPr>
+            </w:pPr>
+            <w:r>
+              <w:rPr>
+                <w:lang w:val="en-US"/>
+              </w:rPr>
+              <w:t>0,000</w:t>
+            </w:r>
+            <w:r>
+              <w:rPr>
+                <w:lang w:val="en-US"/>
+              </w:rPr>
+              <w:t>331</w:t>
+            </w:r>
+          </w:p>
+        </w:tc>
+        <w:tc>
+          <w:tcPr>
+            <w:tcW w:w="1753" w:type="dxa"/>
+          </w:tcPr>
+          <w:p>
+            <w:pPr>
+              <w:rPr>
+                <w:lang w:val="en-US"/>
+              </w:rPr>
+            </w:pPr>
+            <w:r>
+              <w:rPr>
+                <w:lang w:val="en-US"/>
+              </w:rPr>
+              <w:t>0,000</w:t>
+            </w:r>
+            <w:r>
+              <w:rPr>
+                <w:lang w:val="en-US"/>
+              </w:rPr>
+              <w:t>467</w:t>
+            </w:r>
+          </w:p>
+        </w:tc>
+        <w:tc>
+          <w:tcPr>
+            <w:tcW w:w="1754" w:type="dxa"/>
+          </w:tcPr>
+          <w:p>
+            <w:pPr>
+              <w:rPr>
+                <w:lang w:val="en-US"/>
+              </w:rPr>
+            </w:pPr>
+            <w:r>
+              <w:rPr>
+                <w:lang w:val="en-US"/>
+              </w:rPr>
+              <w:t>0,000</w:t>
+            </w:r>
+            <w:r>
+              <w:rPr>
+                <w:lang w:val="en-US"/>
+              </w:rPr>
+              <w:t>617</w:t>
+            </w:r>
+          </w:p>
+        </w:tc>
+        <w:tc>
+          <w:tcPr>
+            <w:tcW w:w="1754" w:type="dxa"/>
+          </w:tcPr>
+          <w:p>
+            <w:pPr>
+              <w:rPr>
+                <w:lang w:val="en-US"/>
+              </w:rPr>
+            </w:pPr>
+            <w:r>
+              <w:rPr>
+                <w:lang w:val="en-US"/>
+              </w:rPr>
+              <w:t>49,4352</w:t>
+            </w:r>
+            <w:bookmarkStart w:id="1" w:name="_GoBack"/>
+            <w:bookmarkEnd w:id="1"/>
+          </w:p>
+        </w:tc>
+      </w:tr>
+      <w:tr>
+        <w:tc>
+          <w:tcPr>
+            <w:tcW w:w="1753" w:type="dxa"/>
+          </w:tcPr>
+          <w:p>
+            <w:pPr>
+              <w:rPr>
+                <w:lang w:val="en-US"/>
+              </w:rPr>
+            </w:pPr>
+            <w:r>
+              <w:rPr>
+                <w:lang w:val="en-US"/>
+              </w:rPr>
+              <w:t>35</w:t>
+            </w:r>
+          </w:p>
+        </w:tc>
+        <w:tc>
+          <w:tcPr>
+            <w:tcW w:w="1753" w:type="dxa"/>
+          </w:tcPr>
+          <w:p>
+            <w:pPr>
+              <w:rPr>
+                <w:lang w:val="en-US"/>
+              </w:rPr>
+            </w:pPr>
+            <w:r>
+              <w:rPr>
+                <w:lang w:val="en-US"/>
+              </w:rPr>
+              <w:t>0,000</w:t>
+            </w:r>
+            <w:r>
+              <w:rPr>
+                <w:lang w:val="en-US"/>
+              </w:rPr>
+              <w:t>373</w:t>
+            </w:r>
+          </w:p>
+        </w:tc>
+        <w:tc>
+          <w:tcPr>
+            <w:tcW w:w="1753" w:type="dxa"/>
+          </w:tcPr>
+          <w:p>
+            <w:pPr>
+              <w:rPr>
+                <w:lang w:val="en-US"/>
+              </w:rPr>
+            </w:pPr>
+            <w:r>
+              <w:rPr>
+                <w:lang w:val="en-US"/>
+              </w:rPr>
+              <w:t>0,000</w:t>
+            </w:r>
+            <w:r>
+              <w:rPr>
+                <w:lang w:val="en-US"/>
+              </w:rPr>
+              <w:t>541</w:t>
+            </w:r>
+          </w:p>
+        </w:tc>
+        <w:tc>
+          <w:tcPr>
+            <w:tcW w:w="1754" w:type="dxa"/>
+          </w:tcPr>
+          <w:p>
+            <w:pPr>
+              <w:rPr>
+                <w:lang w:val="en-US"/>
+              </w:rPr>
+            </w:pPr>
+            <w:r>
+              <w:rPr>
+                <w:lang w:val="en-US"/>
+              </w:rPr>
+              <w:t>0,000</w:t>
+            </w:r>
+            <w:r>
+              <w:rPr>
+                <w:lang w:val="en-US"/>
+              </w:rPr>
+              <w:t>728</w:t>
+            </w:r>
+          </w:p>
+        </w:tc>
+        <w:tc>
+          <w:tcPr>
+            <w:tcW w:w="1754" w:type="dxa"/>
+          </w:tcPr>
+          <w:p>
+            <w:pPr>
+              <w:rPr>
+                <w:lang w:val="en-US"/>
+              </w:rPr>
+            </w:pPr>
+            <w:r>
+              <w:rPr>
+                <w:lang w:val="en-US"/>
+              </w:rPr>
+              <w:t>Out of time</w:t>
+            </w:r>
+          </w:p>
+        </w:tc>
+      </w:tr>
+      <w:tr>
+        <w:tc>
+          <w:tcPr>
+            <w:tcW w:w="1753" w:type="dxa"/>
+          </w:tcPr>
+          <w:p>
+            <w:pPr>
+              <w:rPr>
+                <w:lang w:val="en-US"/>
+              </w:rPr>
+            </w:pPr>
+            <w:r>
+              <w:rPr>
+                <w:lang w:val="en-US"/>
+              </w:rPr>
+              <w:t>40</w:t>
+            </w:r>
+          </w:p>
+        </w:tc>
+        <w:tc>
+          <w:tcPr>
+            <w:tcW w:w="1753" w:type="dxa"/>
+          </w:tcPr>
+          <w:p>
+            <w:pPr>
+              <w:rPr>
+                <w:lang w:val="en-US"/>
+              </w:rPr>
+            </w:pPr>
+            <w:r>
+              <w:rPr>
+                <w:lang w:val="en-US"/>
+              </w:rPr>
+              <w:t>0,000</w:t>
+            </w:r>
+            <w:r>
+              <w:rPr>
+                <w:lang w:val="en-US"/>
+              </w:rPr>
+              <w:t>412</w:t>
+            </w:r>
+          </w:p>
+        </w:tc>
+        <w:tc>
+          <w:tcPr>
+            <w:tcW w:w="1753" w:type="dxa"/>
+          </w:tcPr>
+          <w:p>
+            <w:pPr>
+              <w:rPr>
+                <w:lang w:val="en-US"/>
+              </w:rPr>
+            </w:pPr>
+            <w:r>
+              <w:rPr>
+                <w:lang w:val="en-US"/>
+              </w:rPr>
+              <w:t>0,000</w:t>
+            </w:r>
+            <w:r>
+              <w:rPr>
+                <w:lang w:val="en-US"/>
+              </w:rPr>
+              <w:t>615</w:t>
+            </w:r>
+          </w:p>
+        </w:tc>
+        <w:tc>
+          <w:tcPr>
+            <w:tcW w:w="1754" w:type="dxa"/>
+          </w:tcPr>
+          <w:p>
+            <w:pPr>
+              <w:rPr>
+                <w:lang w:val="en-US"/>
+              </w:rPr>
+            </w:pPr>
+            <w:r>
+              <w:rPr>
+                <w:lang w:val="en-US"/>
+              </w:rPr>
+              <w:t>0,000</w:t>
+            </w:r>
+            <w:r>
+              <w:rPr>
+                <w:lang w:val="en-US"/>
+              </w:rPr>
+              <w:t>832</w:t>
+            </w:r>
+          </w:p>
+        </w:tc>
+        <w:tc>
+          <w:tcPr>
+            <w:tcW w:w="1754" w:type="dxa"/>
+          </w:tcPr>
+          <w:p>
+            <w:pPr>
+              <w:rPr>
+                <w:lang w:val="en-US"/>
+              </w:rPr>
+            </w:pPr>
+            <w:r>
+              <w:rPr>
+                <w:lang w:val="en-US"/>
+              </w:rPr>
+              <w:t>Out of time</w:t>
+            </w:r>
+          </w:p>
+        </w:tc>
+      </w:tr>
+      <w:tr>
+        <w:tc>
+          <w:tcPr>
+            <w:tcW w:w="1753" w:type="dxa"/>
+          </w:tcPr>
+          <w:p>
+            <w:pPr>
+              <w:rPr>
+                <w:lang w:val="en-US"/>
+              </w:rPr>
+            </w:pPr>
+            <w:r>
+              <w:rPr>
+                <w:lang w:val="en-US"/>
+              </w:rPr>
+              <w:t>45</w:t>
+            </w:r>
+          </w:p>
+        </w:tc>
+        <w:tc>
+          <w:tcPr>
+            <w:tcW w:w="1753" w:type="dxa"/>
+          </w:tcPr>
+          <w:p>
+            <w:pPr>
+              <w:rPr>
+                <w:lang w:val="en-US"/>
+              </w:rPr>
+            </w:pPr>
+            <w:r>
+              <w:rPr>
+                <w:lang w:val="en-US"/>
+              </w:rPr>
+              <w:t>0,000</w:t>
+            </w:r>
+            <w:r>
+              <w:rPr>
+                <w:lang w:val="en-US"/>
+              </w:rPr>
+              <w:t>484</w:t>
+            </w:r>
+          </w:p>
+        </w:tc>
+        <w:tc>
+          <w:tcPr>
+            <w:tcW w:w="1753" w:type="dxa"/>
+          </w:tcPr>
+          <w:p>
+            <w:pPr>
+              <w:rPr>
+                <w:lang w:val="en-US"/>
+              </w:rPr>
+            </w:pPr>
+            <w:r>
+              <w:rPr>
+                <w:lang w:val="en-US"/>
+              </w:rPr>
+              <w:t>0,000</w:t>
+            </w:r>
+            <w:r>
+              <w:rPr>
+                <w:lang w:val="en-US"/>
+              </w:rPr>
+              <w:t>686</w:t>
+            </w:r>
+          </w:p>
+        </w:tc>
+        <w:tc>
+          <w:tcPr>
+            <w:tcW w:w="1754" w:type="dxa"/>
+          </w:tcPr>
+          <w:p>
+            <w:pPr>
+              <w:rPr>
+                <w:lang w:val="en-US"/>
+              </w:rPr>
+            </w:pPr>
+            <w:r>
+              <w:rPr>
+                <w:lang w:val="en-US"/>
+              </w:rPr>
+              <w:t>0,001641</w:t>
+            </w:r>
+          </w:p>
+        </w:tc>
+        <w:tc>
+          <w:tcPr>
+            <w:tcW w:w="1754" w:type="dxa"/>
+          </w:tcPr>
+          <w:p>
+            <w:pPr>
+              <w:rPr>
+                <w:lang w:val="en-US"/>
+              </w:rPr>
+            </w:pPr>
+            <w:r>
+              <w:rPr>
+                <w:lang w:val="en-US"/>
+              </w:rPr>
+              <w:t>Out of time</w:t>
+            </w:r>
+          </w:p>
+        </w:tc>
+      </w:tr>
+      <w:tr>
+        <w:tc>
+          <w:tcPr>
+            <w:tcW w:w="1753" w:type="dxa"/>
+          </w:tcPr>
+          <w:p>
+            <w:pPr>
+              <w:rPr>
+                <w:lang w:val="en-US"/>
+              </w:rPr>
+            </w:pPr>
+            <w:r>
+              <w:rPr>
+                <w:lang w:val="en-US"/>
+              </w:rPr>
+              <w:t>50</w:t>
+            </w:r>
+          </w:p>
+        </w:tc>
+        <w:tc>
+          <w:tcPr>
+            <w:tcW w:w="1753" w:type="dxa"/>
+          </w:tcPr>
+          <w:p>
+            <w:pPr>
+              <w:rPr>
+                <w:lang w:val="en-US"/>
+              </w:rPr>
+            </w:pPr>
+            <w:r>
+              <w:rPr>
+                <w:lang w:val="en-US"/>
+              </w:rPr>
+              <w:t>0,000</w:t>
+            </w:r>
+            <w:r>
+              <w:rPr>
+                <w:lang w:val="en-US"/>
+              </w:rPr>
+              <w:t>511</w:t>
+            </w:r>
+          </w:p>
+        </w:tc>
+        <w:tc>
+          <w:tcPr>
+            <w:tcW w:w="1753" w:type="dxa"/>
+          </w:tcPr>
+          <w:p>
+            <w:pPr>
+              <w:rPr>
+                <w:lang w:val="en-US"/>
+              </w:rPr>
+            </w:pPr>
+            <w:r>
+              <w:rPr>
+                <w:lang w:val="en-US"/>
+              </w:rPr>
+              <w:t>0,000</w:t>
+            </w:r>
+            <w:r>
+              <w:rPr>
+                <w:lang w:val="en-US"/>
+              </w:rPr>
+              <w:t>761</w:t>
+            </w:r>
+          </w:p>
+        </w:tc>
+        <w:tc>
+          <w:tcPr>
+            <w:tcW w:w="1754" w:type="dxa"/>
+          </w:tcPr>
+          <w:p>
+            <w:pPr>
+              <w:rPr>
+                <w:lang w:val="en-US"/>
+              </w:rPr>
+            </w:pPr>
+            <w:r>
+              <w:rPr>
+                <w:lang w:val="en-US"/>
+              </w:rPr>
+              <w:t>0,001587</w:t>
+            </w:r>
+          </w:p>
+        </w:tc>
+        <w:tc>
+          <w:tcPr>
+            <w:tcW w:w="1754" w:type="dxa"/>
+          </w:tcPr>
+          <w:p>
+            <w:pPr>
+              <w:rPr>
+                <w:lang w:val="en-US"/>
+              </w:rPr>
+            </w:pPr>
+            <w:r>
+              <w:rPr>
+                <w:lang w:val="en-US"/>
+              </w:rPr>
+              <w:t>Out of time</w:t>
+            </w:r>
+          </w:p>
+        </w:tc>
+      </w:tr>
+      <w:tr>
+        <w:tc>
+          <w:tcPr>
+            <w:tcW w:w="1753" w:type="dxa"/>
+          </w:tcPr>
+          <w:p>
+            <w:pPr>
+              <w:rPr>
+                <w:lang w:val="en-US"/>
+              </w:rPr>
+            </w:pPr>
+            <w:r>
+              <w:rPr>
+                <w:lang w:val="en-US"/>
+              </w:rPr>
+              <w:t>55</w:t>
+            </w:r>
+          </w:p>
+        </w:tc>
+        <w:tc>
+          <w:tcPr>
+            <w:tcW w:w="1753" w:type="dxa"/>
+          </w:tcPr>
+          <w:p>
+            <w:pPr>
+              <w:rPr>
+                <w:lang w:val="en-US"/>
+              </w:rPr>
+            </w:pPr>
+            <w:r>
+              <w:rPr>
+                <w:lang w:val="en-US"/>
+              </w:rPr>
+              <w:t>0,000</w:t>
+            </w:r>
+            <w:r>
+              <w:rPr>
+                <w:lang w:val="en-US"/>
+              </w:rPr>
+              <w:t>820</w:t>
+            </w:r>
+          </w:p>
+        </w:tc>
+        <w:tc>
+          <w:tcPr>
+            <w:tcW w:w="1753" w:type="dxa"/>
+          </w:tcPr>
+          <w:p>
+            <w:pPr>
+              <w:rPr>
+                <w:lang w:val="en-US"/>
+              </w:rPr>
+            </w:pPr>
+            <w:r>
+              <w:rPr>
+                <w:lang w:val="en-US"/>
+              </w:rPr>
+              <w:t>0,000</w:t>
+            </w:r>
+            <w:r>
+              <w:rPr>
+                <w:lang w:val="en-US"/>
+              </w:rPr>
+              <w:t>836</w:t>
+            </w:r>
+          </w:p>
+        </w:tc>
+        <w:tc>
+          <w:tcPr>
+            <w:tcW w:w="1754" w:type="dxa"/>
+          </w:tcPr>
+          <w:p>
+            <w:pPr>
+              <w:rPr>
+                <w:lang w:val="en-US"/>
+              </w:rPr>
+            </w:pPr>
+            <w:r>
+              <w:rPr>
+                <w:lang w:val="en-US"/>
+              </w:rPr>
+              <w:t>0,001140</w:t>
+            </w:r>
+          </w:p>
+        </w:tc>
+        <w:tc>
+          <w:tcPr>
+            <w:tcW w:w="1754" w:type="dxa"/>
+          </w:tcPr>
+          <w:p>
+            <w:pPr>
+              <w:rPr>
+                <w:lang w:val="en-US"/>
+              </w:rPr>
+            </w:pPr>
+            <w:r>
+              <w:rPr>
+                <w:lang w:val="en-US"/>
+              </w:rPr>
+              <w:t>Out of time</w:t>
+            </w:r>
+          </w:p>
+        </w:tc>
+      </w:tr>
+      <w:tr>
+        <w:tc>
+          <w:tcPr>
+            <w:tcW w:w="1753" w:type="dxa"/>
+          </w:tcPr>
+          <w:p>
+            <w:pPr>
+              <w:rPr>
+                <w:lang w:val="en-US"/>
+              </w:rPr>
+            </w:pPr>
+            <w:r>
+              <w:rPr>
+                <w:lang w:val="en-US"/>
+              </w:rPr>
+              <w:t>59</w:t>
+            </w:r>
+          </w:p>
+        </w:tc>
+        <w:tc>
+          <w:tcPr>
+            <w:tcW w:w="1753" w:type="dxa"/>
+          </w:tcPr>
+          <w:p>
+            <w:pPr>
+              <w:rPr>
+                <w:lang w:val="en-US"/>
+              </w:rPr>
+            </w:pPr>
+            <w:r>
+              <w:rPr>
+                <w:lang w:val="en-US"/>
+              </w:rPr>
+              <w:t>0,000</w:t>
+            </w:r>
+            <w:r>
+              <w:rPr>
+                <w:lang w:val="en-US"/>
+              </w:rPr>
+              <w:t>595</w:t>
+            </w:r>
+          </w:p>
+        </w:tc>
+        <w:tc>
+          <w:tcPr>
+            <w:tcW w:w="1753" w:type="dxa"/>
+          </w:tcPr>
+          <w:p>
+            <w:pPr>
+              <w:rPr>
+                <w:lang w:val="en-US"/>
+              </w:rPr>
+            </w:pPr>
+            <w:r>
+              <w:rPr>
+                <w:lang w:val="en-US"/>
+              </w:rPr>
+              <w:t>0,000</w:t>
+            </w:r>
+            <w:r>
+              <w:rPr>
+                <w:lang w:val="en-US"/>
+              </w:rPr>
+              <w:t>893</w:t>
+            </w:r>
+          </w:p>
+        </w:tc>
+        <w:tc>
+          <w:tcPr>
+            <w:tcW w:w="1754" w:type="dxa"/>
+          </w:tcPr>
+          <w:p>
+            <w:pPr>
+              <w:rPr>
+                <w:lang w:val="en-US"/>
+              </w:rPr>
+            </w:pPr>
+            <w:r>
+              <w:rPr>
+                <w:lang w:val="en-US"/>
+              </w:rPr>
+              <w:t>0,001235</w:t>
+            </w:r>
+          </w:p>
+        </w:tc>
+        <w:tc>
+          <w:tcPr>
+            <w:tcW w:w="1754" w:type="dxa"/>
+          </w:tcPr>
+          <w:p>
+            <w:pPr>
+              <w:rPr>
+                <w:lang w:val="en-US"/>
+              </w:rPr>
+            </w:pPr>
+            <w:r>
+              <w:rPr>
+                <w:lang w:val="en-US"/>
+              </w:rPr>
+              <w:t>Out of time</w:t>
+            </w:r>
+          </w:p>
+        </w:tc>
+      </w:tr>
+    </w:tbl>
     <w:p>
       <w:pPr>
         <w:rPr>
@@ -1302,7 +4180,7 @@
                               <w:sz w:val="20"/>
                               <w:szCs w:val="20"/>
                             </w:rPr>
-                            <w:t>1</w:t>
+                            <w:t>2</w:t>
                           </w:r>
                           <w:r>
                             <w:rPr>
@@ -1384,7 +4262,7 @@
                         <w:sz w:val="20"/>
                         <w:szCs w:val="20"/>
                       </w:rPr>
-                      <w:t>1</w:t>
+                      <w:t>2</w:t>
                     </w:r>
                     <w:r>
                       <w:rPr>
@@ -6497,7 +9375,7 @@
 </file>
 
 <file path=customXml/itemProps1.xml><?xml version="1.0" encoding="utf-8"?>
-<ds:datastoreItem xmlns:ds="http://schemas.openxmlformats.org/officeDocument/2006/customXml" ds:itemID="{299FBA9A-FADE-4836-84EF-4D5438DC87ED}">
+<ds:datastoreItem xmlns:ds="http://schemas.openxmlformats.org/officeDocument/2006/customXml" ds:itemID="{6E9BAD9A-880D-417C-AB54-3ECB60CAF69D}">
   <ds:schemaRefs>
     <ds:schemaRef ds:uri="http://schemas.openxmlformats.org/officeDocument/2006/bibliography"/>
   </ds:schemaRefs>

</xml_diff>